<commit_message>
Abgabe 3 durch - Dozent war mit dem gezeiget Stand zufrieden
</commit_message>
<xml_diff>
--- a/HandballCoach.docx
+++ b/HandballCoach.docx
@@ -32,7 +32,15 @@
     </w:p>
     <w:p>
       <w:r>
-        <w:t>Dieses Dokument beschreibt den Vorgang des Teamprojekts im Modul MobPro. Es fasst die Aufgabenstellung, die Bearbeitung und die einzelnen Abgaben kurz zusammen.</w:t>
+        <w:t xml:space="preserve">Dieses Dokument beschreibt den Vorgang des Teamprojekts im Modul </w:t>
+      </w:r>
+      <w:proofErr w:type="spellStart"/>
+      <w:r>
+        <w:t>MobPro</w:t>
+      </w:r>
+      <w:proofErr w:type="spellEnd"/>
+      <w:r>
+        <w:t>. Es fasst die Aufgabenstellung, die Bearbeitung und die einzelnen Abgaben kurz zusammen.</w:t>
       </w:r>
     </w:p>
     <w:p>
@@ -220,6 +228,58 @@
           </w:p>
         </w:tc>
       </w:tr>
+      <w:tr>
+        <w:tc>
+          <w:tcPr>
+            <w:cnfStyle w:val="001000000000" w:firstRow="0" w:lastRow="0" w:firstColumn="1" w:lastColumn="0" w:oddVBand="0" w:evenVBand="0" w:oddHBand="0" w:evenHBand="0" w:firstRowFirstColumn="0" w:firstRowLastColumn="0" w:lastRowFirstColumn="0" w:lastRowLastColumn="0"/>
+            <w:tcW w:w="1129" w:type="dxa"/>
+          </w:tcPr>
+          <w:p>
+            <w:r>
+              <w:t>0.3</w:t>
+            </w:r>
+          </w:p>
+        </w:tc>
+        <w:tc>
+          <w:tcPr>
+            <w:tcW w:w="1200" w:type="dxa"/>
+          </w:tcPr>
+          <w:p>
+            <w:pPr>
+              <w:cnfStyle w:val="000000000000" w:firstRow="0" w:lastRow="0" w:firstColumn="0" w:lastColumn="0" w:oddVBand="0" w:evenVBand="0" w:oddHBand="0" w:evenHBand="0" w:firstRowFirstColumn="0" w:firstRowLastColumn="0" w:lastRowFirstColumn="0" w:lastRowLastColumn="0"/>
+            </w:pPr>
+            <w:r>
+              <w:t>08.04.2023</w:t>
+            </w:r>
+          </w:p>
+        </w:tc>
+        <w:tc>
+          <w:tcPr>
+            <w:tcW w:w="1494" w:type="dxa"/>
+          </w:tcPr>
+          <w:p>
+            <w:pPr>
+              <w:cnfStyle w:val="000000000000" w:firstRow="0" w:lastRow="0" w:firstColumn="0" w:lastColumn="0" w:oddVBand="0" w:evenVBand="0" w:oddHBand="0" w:evenHBand="0" w:firstRowFirstColumn="0" w:firstRowLastColumn="0" w:lastRowFirstColumn="0" w:lastRowLastColumn="0"/>
+            </w:pPr>
+            <w:r>
+              <w:t>Cedric Gisler</w:t>
+            </w:r>
+          </w:p>
+        </w:tc>
+        <w:tc>
+          <w:tcPr>
+            <w:tcW w:w="5239" w:type="dxa"/>
+          </w:tcPr>
+          <w:p>
+            <w:pPr>
+              <w:cnfStyle w:val="000000000000" w:firstRow="0" w:lastRow="0" w:firstColumn="0" w:lastColumn="0" w:oddVBand="0" w:evenVBand="0" w:oddHBand="0" w:evenHBand="0" w:firstRowFirstColumn="0" w:firstRowLastColumn="0" w:lastRowFirstColumn="0" w:lastRowLastColumn="0"/>
+            </w:pPr>
+            <w:r>
+              <w:t>Abgabe 3 ausfüllen und jetzigen Stand niederschreiben</w:t>
+            </w:r>
+          </w:p>
+        </w:tc>
+      </w:tr>
     </w:tbl>
     <w:p/>
     <w:p>
@@ -356,7 +416,15 @@
               <w:cnfStyle w:val="000000000000" w:firstRow="0" w:lastRow="0" w:firstColumn="0" w:lastColumn="0" w:oddVBand="0" w:evenVBand="0" w:oddHBand="0" w:evenHBand="0" w:firstRowFirstColumn="0" w:firstRowLastColumn="0" w:lastRowFirstColumn="0" w:lastRowLastColumn="0"/>
             </w:pPr>
             <w:r>
-              <w:t>Verwendung eines sinnvollen Foreground-Services</w:t>
+              <w:t xml:space="preserve">Verwendung eines sinnvollen </w:t>
+            </w:r>
+            <w:proofErr w:type="spellStart"/>
+            <w:r>
+              <w:t>Foreground</w:t>
+            </w:r>
+            <w:proofErr w:type="spellEnd"/>
+            <w:r>
+              <w:t>-Services</w:t>
             </w:r>
           </w:p>
         </w:tc>
@@ -395,7 +463,15 @@
               <w:cnfStyle w:val="000000000000" w:firstRow="0" w:lastRow="0" w:firstColumn="0" w:lastColumn="0" w:oddVBand="0" w:evenVBand="0" w:oddHBand="0" w:evenHBand="0" w:firstRowFirstColumn="0" w:firstRowLastColumn="0" w:lastRowFirstColumn="0" w:lastRowLastColumn="0"/>
             </w:pPr>
             <w:r>
-              <w:t>Lokale Persistenz mittels Preferences oder Dateisystem</w:t>
+              <w:t xml:space="preserve">Lokale Persistenz mittels </w:t>
+            </w:r>
+            <w:proofErr w:type="spellStart"/>
+            <w:r>
+              <w:t>Preferences</w:t>
+            </w:r>
+            <w:proofErr w:type="spellEnd"/>
+            <w:r>
+              <w:t xml:space="preserve"> oder Dateisystem</w:t>
             </w:r>
           </w:p>
         </w:tc>
@@ -590,7 +666,23 @@
               <w:cnfStyle w:val="000000000000" w:firstRow="0" w:lastRow="0" w:firstColumn="0" w:lastColumn="0" w:oddVBand="0" w:evenVBand="0" w:oddHBand="0" w:evenHBand="0" w:firstRowFirstColumn="0" w:firstRowLastColumn="0" w:lastRowFirstColumn="0" w:lastRowLastColumn="0"/>
             </w:pPr>
             <w:r>
-              <w:t>Verwendung von [Xamarin | Cordova | Jetpack Compose | o.ä.m.]</w:t>
+              <w:t xml:space="preserve">Verwendung von [Xamarin | Cordova | Jetpack </w:t>
+            </w:r>
+            <w:proofErr w:type="spellStart"/>
+            <w:r>
+              <w:t>Compose</w:t>
+            </w:r>
+            <w:proofErr w:type="spellEnd"/>
+            <w:r>
+              <w:t xml:space="preserve"> | </w:t>
+            </w:r>
+            <w:proofErr w:type="spellStart"/>
+            <w:r>
+              <w:t>o.ä.m</w:t>
+            </w:r>
+            <w:proofErr w:type="spellEnd"/>
+            <w:r>
+              <w:t>.]</w:t>
             </w:r>
           </w:p>
         </w:tc>
@@ -806,7 +898,15 @@
               <w:cnfStyle w:val="000000000000" w:firstRow="0" w:lastRow="0" w:firstColumn="0" w:lastColumn="0" w:oddVBand="0" w:evenVBand="0" w:oddHBand="0" w:evenHBand="0" w:firstRowFirstColumn="0" w:firstRowLastColumn="0" w:lastRowFirstColumn="0" w:lastRowLastColumn="0"/>
             </w:pPr>
             <w:r>
-              <w:t>Lokale Persistenz mittels Preferences oder Dateisystem</w:t>
+              <w:t xml:space="preserve">Lokale Persistenz mittels </w:t>
+            </w:r>
+            <w:proofErr w:type="spellStart"/>
+            <w:r>
+              <w:t>Preferences</w:t>
+            </w:r>
+            <w:proofErr w:type="spellEnd"/>
+            <w:r>
+              <w:t xml:space="preserve"> oder Dateisystem</w:t>
             </w:r>
           </w:p>
         </w:tc>
@@ -926,6 +1026,11 @@
     <w:sdt>
       <w:sdtPr>
         <w:rPr>
+          <w:caps w:val="0"/>
+          <w:color w:val="auto"/>
+          <w:spacing w:val="0"/>
+          <w:sz w:val="20"/>
+          <w:szCs w:val="20"/>
           <w:lang w:val="de-DE"/>
         </w:rPr>
         <w:id w:val="-643120903"/>
@@ -938,11 +1043,6 @@
         <w:rPr>
           <w:b/>
           <w:bCs/>
-          <w:caps w:val="0"/>
-          <w:color w:val="auto"/>
-          <w:spacing w:val="0"/>
-          <w:sz w:val="20"/>
-          <w:szCs w:val="20"/>
         </w:rPr>
       </w:sdtEndPr>
       <w:sdtContent>
@@ -2011,7 +2111,15 @@
               <w:cnfStyle w:val="000000000000" w:firstRow="0" w:lastRow="0" w:firstColumn="0" w:lastColumn="0" w:oddVBand="0" w:evenVBand="0" w:oddHBand="0" w:evenHBand="0" w:firstRowFirstColumn="0" w:firstRowLastColumn="0" w:lastRowFirstColumn="0" w:lastRowLastColumn="0"/>
             </w:pPr>
             <w:r>
-              <w:t>Komplexität, «Cutting-edge Tech.</w:t>
+              <w:t>Komplexität, «Cutting-</w:t>
+            </w:r>
+            <w:proofErr w:type="spellStart"/>
+            <w:r>
+              <w:t>edge</w:t>
+            </w:r>
+            <w:proofErr w:type="spellEnd"/>
+            <w:r>
+              <w:t xml:space="preserve"> Tech.</w:t>
             </w:r>
           </w:p>
           <w:p>
@@ -2093,8 +2201,13 @@
               </w:numPr>
               <w:cnfStyle w:val="000000000000" w:firstRow="0" w:lastRow="0" w:firstColumn="0" w:lastColumn="0" w:oddVBand="0" w:evenVBand="0" w:oddHBand="0" w:evenHBand="0" w:firstRowFirstColumn="0" w:firstRowLastColumn="0" w:lastRowFirstColumn="0" w:lastRowLastColumn="0"/>
             </w:pPr>
-            <w:r>
-              <w:t>Desing / Aussehen / Bedienung</w:t>
+            <w:proofErr w:type="spellStart"/>
+            <w:r>
+              <w:t>Desing</w:t>
+            </w:r>
+            <w:proofErr w:type="spellEnd"/>
+            <w:r>
+              <w:t xml:space="preserve"> / Aussehen / Bedienung</w:t>
             </w:r>
           </w:p>
           <w:p>
@@ -2393,8 +2506,13 @@
               <w:cnfStyle w:val="000000000000" w:firstRow="0" w:lastRow="0" w:firstColumn="0" w:lastColumn="0" w:oddVBand="0" w:evenVBand="0" w:oddHBand="0" w:evenHBand="0" w:firstRowFirstColumn="0" w:firstRowLastColumn="0" w:lastRowFirstColumn="0" w:lastRowLastColumn="0"/>
             </w:pPr>
             <w:r>
-              <w:t>Zeigen aktueller Stand / TechTalk</w:t>
-            </w:r>
+              <w:t xml:space="preserve">Zeigen aktueller Stand / </w:t>
+            </w:r>
+            <w:proofErr w:type="spellStart"/>
+            <w:r>
+              <w:t>TechTalk</w:t>
+            </w:r>
+            <w:proofErr w:type="spellEnd"/>
           </w:p>
           <w:p>
             <w:pPr>
@@ -2432,7 +2550,59 @@
               <w:cnfStyle w:val="000000000000" w:firstRow="0" w:lastRow="0" w:firstColumn="0" w:lastColumn="0" w:oddVBand="0" w:evenVBand="0" w:oddHBand="0" w:evenHBand="0" w:firstRowFirstColumn="0" w:firstRowLastColumn="0" w:lastRowFirstColumn="0" w:lastRowLastColumn="0"/>
             </w:pPr>
             <w:r>
-              <w:t>Lauffähiger Code (zip) &amp; Präsentationsfolien (pdf) in der Ilias-Übungsablage</w:t>
+              <w:t>Abgabe:</w:t>
+            </w:r>
+          </w:p>
+          <w:p>
+            <w:pPr>
+              <w:pStyle w:val="Listenabsatz"/>
+              <w:numPr>
+                <w:ilvl w:val="0"/>
+                <w:numId w:val="1"/>
+              </w:numPr>
+              <w:cnfStyle w:val="000000000000" w:firstRow="0" w:lastRow="0" w:firstColumn="0" w:lastColumn="0" w:oddVBand="0" w:evenVBand="0" w:oddHBand="0" w:evenHBand="0" w:firstRowFirstColumn="0" w:firstRowLastColumn="0" w:lastRowFirstColumn="0" w:lastRowLastColumn="0"/>
+            </w:pPr>
+            <w:r>
+              <w:t>Code, gezippt (Team-2-App.zip)</w:t>
+            </w:r>
+          </w:p>
+          <w:p>
+            <w:pPr>
+              <w:pStyle w:val="Listenabsatz"/>
+              <w:numPr>
+                <w:ilvl w:val="0"/>
+                <w:numId w:val="1"/>
+              </w:numPr>
+              <w:cnfStyle w:val="000000000000" w:firstRow="0" w:lastRow="0" w:firstColumn="0" w:lastColumn="0" w:oddVBand="0" w:evenVBand="0" w:oddHBand="0" w:evenHBand="0" w:firstRowFirstColumn="0" w:firstRowLastColumn="0" w:lastRowFirstColumn="0" w:lastRowLastColumn="0"/>
+            </w:pPr>
+            <w:r>
+              <w:t xml:space="preserve">Folien im </w:t>
+            </w:r>
+            <w:proofErr w:type="spellStart"/>
+            <w:r>
+              <w:t>pdf</w:t>
+            </w:r>
+            <w:proofErr w:type="spellEnd"/>
+            <w:r>
+              <w:t xml:space="preserve"> Format (Team-2-Folien.zip)</w:t>
+            </w:r>
+          </w:p>
+          <w:p>
+            <w:pPr>
+              <w:pStyle w:val="Listenabsatz"/>
+              <w:numPr>
+                <w:ilvl w:val="0"/>
+                <w:numId w:val="1"/>
+              </w:numPr>
+              <w:cnfStyle w:val="000000000000" w:firstRow="0" w:lastRow="0" w:firstColumn="0" w:lastColumn="0" w:oddVBand="0" w:evenVBand="0" w:oddHBand="0" w:evenHBand="0" w:firstRowFirstColumn="0" w:firstRowLastColumn="0" w:lastRowFirstColumn="0" w:lastRowLastColumn="0"/>
+            </w:pPr>
+            <w:proofErr w:type="spellStart"/>
+            <w:r>
+              <w:t>ReadMe</w:t>
+            </w:r>
+            <w:proofErr w:type="spellEnd"/>
+            <w:r>
+              <w:t xml:space="preserve"> Datei (Team-2-ReadMe.txt)</w:t>
             </w:r>
           </w:p>
         </w:tc>
@@ -2808,13 +2978,7 @@
               <w:cnfStyle w:val="000000000000" w:firstRow="0" w:lastRow="0" w:firstColumn="0" w:lastColumn="0" w:oddVBand="0" w:evenVBand="0" w:oddHBand="0" w:evenHBand="0" w:firstRowFirstColumn="0" w:firstRowLastColumn="0" w:lastRowFirstColumn="0" w:lastRowLastColumn="0"/>
             </w:pPr>
             <w:r>
-              <w:t xml:space="preserve">Ansehen von </w:t>
-            </w:r>
-            <w:r>
-              <w:t>vergangenen</w:t>
-            </w:r>
-            <w:r>
-              <w:t xml:space="preserve"> Spielen</w:t>
+              <w:t>Ansehen von vergangenen Spielen</w:t>
             </w:r>
           </w:p>
         </w:tc>
@@ -3046,7 +3210,15 @@
               <w:cnfStyle w:val="000000000000" w:firstRow="0" w:lastRow="0" w:firstColumn="0" w:lastColumn="0" w:oddVBand="0" w:evenVBand="0" w:oddHBand="0" w:evenHBand="0" w:firstRowFirstColumn="0" w:firstRowLastColumn="0" w:lastRowFirstColumn="0" w:lastRowLastColumn="0"/>
             </w:pPr>
             <w:r>
-              <w:t>Daten bleiben auf dem ViewModel gespeichert</w:t>
+              <w:t xml:space="preserve">Daten bleiben auf dem </w:t>
+            </w:r>
+            <w:proofErr w:type="spellStart"/>
+            <w:r>
+              <w:t>ViewModel</w:t>
+            </w:r>
+            <w:proofErr w:type="spellEnd"/>
+            <w:r>
+              <w:t xml:space="preserve"> gespeichert</w:t>
             </w:r>
           </w:p>
         </w:tc>
@@ -3140,8 +3312,13 @@
             <w:pPr>
               <w:cnfStyle w:val="000000000000" w:firstRow="0" w:lastRow="0" w:firstColumn="0" w:lastColumn="0" w:oddVBand="0" w:evenVBand="0" w:oddHBand="0" w:evenHBand="0" w:firstRowFirstColumn="0" w:firstRowLastColumn="0" w:lastRowFirstColumn="0" w:lastRowLastColumn="0"/>
             </w:pPr>
-            <w:r>
-              <w:t>Darkmode verfügbar</w:t>
+            <w:proofErr w:type="spellStart"/>
+            <w:r>
+              <w:t>Darkmode</w:t>
+            </w:r>
+            <w:proofErr w:type="spellEnd"/>
+            <w:r>
+              <w:t xml:space="preserve"> verfügbar</w:t>
             </w:r>
           </w:p>
         </w:tc>
@@ -3364,7 +3541,15 @@
     </w:p>
     <w:p>
       <w:r>
-        <w:t xml:space="preserve">Der «Paper Prototype» wurde in Figma realisiert. Es ist </w:t>
+        <w:t xml:space="preserve">Der «Paper Prototype» wurde in </w:t>
+      </w:r>
+      <w:proofErr w:type="spellStart"/>
+      <w:r>
+        <w:t>Figma</w:t>
+      </w:r>
+      <w:proofErr w:type="spellEnd"/>
+      <w:r>
+        <w:t xml:space="preserve"> realisiert. Es ist </w:t>
       </w:r>
       <w:r>
         <w:t>eine einfache Übersicht</w:t>
@@ -3376,7 +3561,15 @@
         <w:t>eine Abbildung</w:t>
       </w:r>
       <w:r>
-        <w:t xml:space="preserve"> der WunschApp </w:t>
+        <w:t xml:space="preserve"> der </w:t>
+      </w:r>
+      <w:proofErr w:type="spellStart"/>
+      <w:r>
+        <w:t>WunschApp</w:t>
+      </w:r>
+      <w:proofErr w:type="spellEnd"/>
+      <w:r>
+        <w:t xml:space="preserve"> </w:t>
       </w:r>
       <w:r>
         <w:t>welches die MUSS sowie die KANN Anforderungen erfüllt.</w:t>
@@ -3384,6 +3577,9 @@
     </w:p>
     <w:p>
       <w:r>
+        <w:rPr>
+          <w:noProof/>
+        </w:rPr>
         <w:drawing>
           <wp:inline distT="0" distB="0" distL="0" distR="0" wp14:anchorId="639194AD" wp14:editId="059BE76C">
             <wp:extent cx="5760720" cy="6490335"/>
@@ -3423,7 +3619,15 @@
     </w:p>
     <w:p>
       <w:r>
-        <w:t>Link zum Figma:</w:t>
+        <w:t xml:space="preserve">Link zum </w:t>
+      </w:r>
+      <w:proofErr w:type="spellStart"/>
+      <w:r>
+        <w:t>Figma</w:t>
+      </w:r>
+      <w:proofErr w:type="spellEnd"/>
+      <w:r>
+        <w:t>:</w:t>
       </w:r>
     </w:p>
     <w:p>
@@ -3445,32 +3649,145 @@
         <w:br w:type="page"/>
       </w:r>
     </w:p>
-    <w:p/>
-    <w:p/>
     <w:p>
       <w:pPr>
         <w:pStyle w:val="berschrift1"/>
       </w:pPr>
       <w:bookmarkStart w:id="9" w:name="_Toc133596248"/>
       <w:r>
+        <w:lastRenderedPageBreak/>
         <w:t>Abgabe 3 – 8.5.23</w:t>
       </w:r>
       <w:bookmarkEnd w:id="9"/>
     </w:p>
-    <w:p/>
+    <w:p>
+      <w:r>
+        <w:t xml:space="preserve">Das Ziel der dritten Abgabe ist es einen ersten Überblick über die App weiterzugeben. Man sollte dafür schon mal ein Gerüst aufgebaut haben und dieses präsentieren. </w:t>
+      </w:r>
+    </w:p>
+    <w:p>
+      <w:r>
+        <w:t>Wir haben dabei schon das Layout fertig sowie die Persistenz</w:t>
+      </w:r>
+      <w:r>
+        <w:t xml:space="preserve"> abgeschlossen. Auch sind die ersten Buttons und das grobe Gerüst fertig.</w:t>
+      </w:r>
+    </w:p>
+    <w:p>
+      <w:r>
+        <w:t xml:space="preserve">Die nächsten </w:t>
+      </w:r>
+      <w:proofErr w:type="spellStart"/>
+      <w:r>
+        <w:t>Steps</w:t>
+      </w:r>
+      <w:proofErr w:type="spellEnd"/>
+      <w:r>
+        <w:t xml:space="preserve"> sind:</w:t>
+      </w:r>
+    </w:p>
+    <w:p>
+      <w:pPr>
+        <w:pStyle w:val="Listenabsatz"/>
+        <w:numPr>
+          <w:ilvl w:val="0"/>
+          <w:numId w:val="1"/>
+        </w:numPr>
+      </w:pPr>
+      <w:r>
+        <w:t xml:space="preserve">Einfügen der </w:t>
+      </w:r>
+      <w:proofErr w:type="spellStart"/>
+      <w:r>
+        <w:t>RoomDB</w:t>
+      </w:r>
+      <w:proofErr w:type="spellEnd"/>
+    </w:p>
+    <w:p>
+      <w:pPr>
+        <w:pStyle w:val="Listenabsatz"/>
+        <w:numPr>
+          <w:ilvl w:val="0"/>
+          <w:numId w:val="1"/>
+        </w:numPr>
+      </w:pPr>
+      <w:r>
+        <w:t xml:space="preserve">Erstellen der einzelnen </w:t>
+      </w:r>
+      <w:proofErr w:type="spellStart"/>
+      <w:r>
+        <w:t>SQLlite</w:t>
+      </w:r>
+      <w:proofErr w:type="spellEnd"/>
+      <w:r>
+        <w:t xml:space="preserve"> Statements</w:t>
+      </w:r>
+    </w:p>
+    <w:p>
+      <w:pPr>
+        <w:pStyle w:val="Listenabsatz"/>
+        <w:numPr>
+          <w:ilvl w:val="0"/>
+          <w:numId w:val="1"/>
+        </w:numPr>
+      </w:pPr>
+      <w:r>
+        <w:t xml:space="preserve">Erstellen der Tests für die Buttons und die </w:t>
+      </w:r>
+      <w:proofErr w:type="spellStart"/>
+      <w:r>
+        <w:t>SQLlite</w:t>
+      </w:r>
+      <w:proofErr w:type="spellEnd"/>
+      <w:r>
+        <w:t xml:space="preserve"> Statements</w:t>
+      </w:r>
+    </w:p>
+    <w:p>
+      <w:pPr>
+        <w:pStyle w:val="Listenabsatz"/>
+        <w:numPr>
+          <w:ilvl w:val="0"/>
+          <w:numId w:val="1"/>
+        </w:numPr>
+      </w:pPr>
+      <w:r>
+        <w:t>Anpassen des Layouts</w:t>
+      </w:r>
+    </w:p>
+    <w:p>
+      <w:r>
+        <w:t xml:space="preserve">Für die Präsentation muss eine Präsentation erstellt werden, dabei ist es </w:t>
+      </w:r>
+      <w:proofErr w:type="spellStart"/>
+      <w:r>
+        <w:t>vorallem</w:t>
+      </w:r>
+      <w:proofErr w:type="spellEnd"/>
+      <w:r>
+        <w:t xml:space="preserve"> ein technischer Pitch in dem wir unsere App präsentieren und aufzeigen wo wir am meisten Schwierigkeiten hatten und wie wir dies Lösen konnten.</w:t>
+      </w:r>
+    </w:p>
+    <w:p>
+      <w:r>
+        <w:t xml:space="preserve">Zusätzlich müssen wir noch alles für die Abgabe vorbereiten, den Code als ZIP, die Folien als PDF sowie eine </w:t>
+      </w:r>
+      <w:proofErr w:type="spellStart"/>
+      <w:r>
+        <w:t>ReadMe</w:t>
+      </w:r>
+      <w:proofErr w:type="spellEnd"/>
+      <w:r>
+        <w:t xml:space="preserve"> Datei der App.</w:t>
+      </w:r>
+    </w:p>
     <w:p>
       <w:pPr>
         <w:pStyle w:val="berschrift1"/>
       </w:pPr>
       <w:bookmarkStart w:id="10" w:name="_Toc133596249"/>
       <w:r>
-        <w:t xml:space="preserve">Abgabe 4 </w:t>
-      </w:r>
-      <w:r>
-        <w:t>–</w:t>
-      </w:r>
-      <w:r>
-        <w:t xml:space="preserve"> 21.5.23</w:t>
+        <w:t>Abgabe 4 – 21.5.23</w:t>
       </w:r>
       <w:bookmarkEnd w:id="10"/>
       <w:r>

</xml_diff>